<commit_message>
Versión 1.0.5.1625 (15/01/2017) Mejoras Paciente: - Se ha actualizado la vista Modificar Perfil. - Se ha mejorado el ingreso de datos en formularios de registro. Impresión: - Se ha mejorado el logo del Gobierno Regional del Formato de Impresión. - Se ha agregado el parámetro Última Revisión en la cabecera del Formato de Impresión. - Se ha actualizado el formato de texto de la cabecera del Formato de Impresión. - Se ha retirado la Fecha de Revisión (Por examen) y Estado del Paciente del Formato de Impresión. Reparación de Errores Orden: - Se ha corregido el formato de fecha y hora en Orden de Ingreso. - Se ha corregido un error visual del parámetro Gestante en Orden de Ingreso. Cuenta: - Se ha corregido el límite de caracteres de los parámetros de registro. Profesional: - Se ha corregido el límite de caracteres de los parámetros de registro. Examen: - Se ha corregido un error visual en el Editor de Examen. Tarifario: - Se ha corregido un error léxico en texto de descripción.
</commit_message>
<xml_diff>
--- a/Documentacion/NotaVer.docx
+++ b/Documentacion/NotaVer.docx
@@ -130,12 +130,15 @@
         </w:rPr>
       </w:pPr>
       <w:r>
+        <w:t xml:space="preserve">Versión </w:t>
+      </w:r>
+      <w:r>
         <w:rPr>
           <w:rFonts w:ascii="Corbel" w:hAnsi="Corbel"/>
           <w:noProof/>
           <w:color w:val="1481AB"/>
         </w:rPr>
-        <w:t xml:space="preserve">Version </w:t>
+        <w:t>1.0.5.162</w:t>
       </w:r>
       <w:r>
         <w:rPr>
@@ -143,23 +146,7 @@
           <w:noProof/>
           <w:color w:val="1481AB"/>
         </w:rPr>
-        <w:t>1.0.3.10</w:t>
-      </w:r>
-      <w:r>
-        <w:rPr>
-          <w:rFonts w:ascii="Corbel" w:hAnsi="Corbel"/>
-          <w:noProof/>
-          <w:color w:val="1481AB"/>
-        </w:rPr>
-        <w:t>4</w:t>
-      </w:r>
-      <w:r>
-        <w:rPr>
-          <w:rFonts w:ascii="Corbel" w:hAnsi="Corbel"/>
-          <w:noProof/>
-          <w:color w:val="1481AB"/>
-        </w:rPr>
-        <w:t>2</w:t>
+        <w:t>5</w:t>
       </w:r>
       <w:r>
         <w:rPr>
@@ -185,7 +172,7 @@
           <w:color w:val="1481AB"/>
           <w:sz w:val="20"/>
         </w:rPr>
-        <w:t>0</w:t>
+        <w:t>15</w:t>
       </w:r>
       <w:r>
         <w:rPr>
@@ -194,7 +181,7 @@
           <w:color w:val="1481AB"/>
           <w:sz w:val="20"/>
         </w:rPr>
-        <w:t>9</w:t>
+        <w:t>/01/2017</w:t>
       </w:r>
       <w:r>
         <w:rPr>
@@ -203,7 +190,954 @@
           <w:color w:val="1481AB"/>
           <w:sz w:val="20"/>
         </w:rPr>
-        <w:t>/01/2017</w:t>
+        <w:t>)</w:t>
+      </w:r>
+    </w:p>
+    <w:p>
+      <w:pPr>
+        <w:pStyle w:val="Ttulo2"/>
+        <w:spacing w:line="360" w:lineRule="auto"/>
+        <w:jc w:val="left"/>
+      </w:pPr>
+      <w:r>
+        <w:t>Mejoras</w:t>
+      </w:r>
+    </w:p>
+    <w:p>
+      <w:pPr>
+        <w:spacing w:line="240" w:lineRule="auto"/>
+        <w:rPr>
+          <w:b/>
+          <w:sz w:val="24"/>
+        </w:rPr>
+      </w:pPr>
+      <w:r>
+        <w:rPr>
+          <w:b/>
+          <w:sz w:val="24"/>
+        </w:rPr>
+        <w:t>Paciente:</w:t>
+      </w:r>
+    </w:p>
+    <w:p>
+      <w:pPr>
+        <w:pStyle w:val="Prrafodelista"/>
+        <w:numPr>
+          <w:ilvl w:val="0"/>
+          <w:numId w:val="16"/>
+        </w:numPr>
+        <w:spacing w:line="240" w:lineRule="auto"/>
+        <w:rPr>
+          <w:sz w:val="24"/>
+        </w:rPr>
+      </w:pPr>
+      <w:r>
+        <w:rPr>
+          <w:sz w:val="24"/>
+        </w:rPr>
+        <w:t xml:space="preserve">Se ha actualizado la vista </w:t>
+      </w:r>
+      <w:bookmarkStart w:id="0" w:name="_GoBack"/>
+      <w:r>
+        <w:rPr>
+          <w:i/>
+          <w:sz w:val="24"/>
+        </w:rPr>
+        <w:t>Modificar Perfil</w:t>
+      </w:r>
+      <w:bookmarkEnd w:id="0"/>
+      <w:r>
+        <w:rPr>
+          <w:sz w:val="24"/>
+        </w:rPr>
+        <w:t>.</w:t>
+      </w:r>
+    </w:p>
+    <w:p>
+      <w:pPr>
+        <w:pStyle w:val="Prrafodelista"/>
+        <w:numPr>
+          <w:ilvl w:val="0"/>
+          <w:numId w:val="16"/>
+        </w:numPr>
+        <w:spacing w:line="240" w:lineRule="auto"/>
+        <w:rPr>
+          <w:sz w:val="24"/>
+        </w:rPr>
+      </w:pPr>
+      <w:r>
+        <w:rPr>
+          <w:sz w:val="24"/>
+        </w:rPr>
+        <w:t>Se ha mejorado el ingreso de datos en formularios de registro.</w:t>
+      </w:r>
+    </w:p>
+    <w:p>
+      <w:pPr>
+        <w:spacing w:line="240" w:lineRule="auto"/>
+        <w:rPr>
+          <w:b/>
+          <w:sz w:val="24"/>
+        </w:rPr>
+      </w:pPr>
+      <w:r>
+        <w:rPr>
+          <w:b/>
+          <w:sz w:val="24"/>
+        </w:rPr>
+        <w:t>Impresión:</w:t>
+      </w:r>
+    </w:p>
+    <w:p>
+      <w:pPr>
+        <w:pStyle w:val="Prrafodelista"/>
+        <w:numPr>
+          <w:ilvl w:val="0"/>
+          <w:numId w:val="17"/>
+        </w:numPr>
+        <w:spacing w:line="240" w:lineRule="auto"/>
+        <w:rPr>
+          <w:i/>
+          <w:sz w:val="24"/>
+        </w:rPr>
+      </w:pPr>
+      <w:r>
+        <w:rPr>
+          <w:sz w:val="24"/>
+        </w:rPr>
+        <w:t xml:space="preserve">Se ha mejorado el logo del Gobierno Regional </w:t>
+      </w:r>
+      <w:r>
+        <w:rPr>
+          <w:sz w:val="24"/>
+        </w:rPr>
+        <w:t>del</w:t>
+      </w:r>
+      <w:r>
+        <w:rPr>
+          <w:sz w:val="24"/>
+        </w:rPr>
+        <w:t xml:space="preserve"> </w:t>
+      </w:r>
+      <w:r>
+        <w:rPr>
+          <w:i/>
+          <w:sz w:val="24"/>
+        </w:rPr>
+        <w:t>Formato de Impresión.</w:t>
+      </w:r>
+    </w:p>
+    <w:p>
+      <w:pPr>
+        <w:pStyle w:val="Prrafodelista"/>
+        <w:numPr>
+          <w:ilvl w:val="0"/>
+          <w:numId w:val="17"/>
+        </w:numPr>
+        <w:spacing w:line="240" w:lineRule="auto"/>
+        <w:rPr>
+          <w:i/>
+          <w:sz w:val="24"/>
+        </w:rPr>
+      </w:pPr>
+      <w:r>
+        <w:rPr>
+          <w:sz w:val="24"/>
+        </w:rPr>
+        <w:t xml:space="preserve">Se ha agregado </w:t>
+      </w:r>
+      <w:r>
+        <w:rPr>
+          <w:sz w:val="24"/>
+        </w:rPr>
+        <w:t>el parámetro</w:t>
+      </w:r>
+      <w:r>
+        <w:rPr>
+          <w:sz w:val="24"/>
+        </w:rPr>
+        <w:t xml:space="preserve"> </w:t>
+      </w:r>
+      <w:r>
+        <w:rPr>
+          <w:i/>
+          <w:sz w:val="24"/>
+        </w:rPr>
+        <w:t>Ú</w:t>
+      </w:r>
+      <w:r>
+        <w:rPr>
+          <w:i/>
+          <w:sz w:val="24"/>
+        </w:rPr>
+        <w:t>ltima</w:t>
+      </w:r>
+      <w:r>
+        <w:rPr>
+          <w:i/>
+          <w:sz w:val="24"/>
+        </w:rPr>
+        <w:t xml:space="preserve"> Revisión</w:t>
+      </w:r>
+      <w:r>
+        <w:rPr>
+          <w:sz w:val="24"/>
+        </w:rPr>
+        <w:t xml:space="preserve"> en la cabecera del </w:t>
+      </w:r>
+      <w:r>
+        <w:rPr>
+          <w:i/>
+          <w:sz w:val="24"/>
+        </w:rPr>
+        <w:t>F</w:t>
+      </w:r>
+      <w:r>
+        <w:rPr>
+          <w:i/>
+          <w:sz w:val="24"/>
+        </w:rPr>
+        <w:t xml:space="preserve">ormato de </w:t>
+      </w:r>
+      <w:r>
+        <w:rPr>
+          <w:i/>
+          <w:sz w:val="24"/>
+        </w:rPr>
+        <w:t>I</w:t>
+      </w:r>
+      <w:r>
+        <w:rPr>
+          <w:i/>
+          <w:sz w:val="24"/>
+        </w:rPr>
+        <w:t>mpresión</w:t>
+      </w:r>
+      <w:r>
+        <w:rPr>
+          <w:i/>
+          <w:sz w:val="24"/>
+        </w:rPr>
+        <w:t>.</w:t>
+      </w:r>
+    </w:p>
+    <w:p>
+      <w:pPr>
+        <w:pStyle w:val="Prrafodelista"/>
+        <w:numPr>
+          <w:ilvl w:val="0"/>
+          <w:numId w:val="17"/>
+        </w:numPr>
+        <w:spacing w:line="240" w:lineRule="auto"/>
+        <w:rPr>
+          <w:sz w:val="24"/>
+        </w:rPr>
+      </w:pPr>
+      <w:r>
+        <w:rPr>
+          <w:sz w:val="24"/>
+        </w:rPr>
+        <w:t xml:space="preserve">Se ha actualizado el formato de texto de la cabecera del </w:t>
+      </w:r>
+      <w:r>
+        <w:rPr>
+          <w:i/>
+          <w:sz w:val="24"/>
+        </w:rPr>
+        <w:t>F</w:t>
+      </w:r>
+      <w:r>
+        <w:rPr>
+          <w:i/>
+          <w:sz w:val="24"/>
+        </w:rPr>
+        <w:t xml:space="preserve">ormato de </w:t>
+      </w:r>
+      <w:r>
+        <w:rPr>
+          <w:i/>
+          <w:sz w:val="24"/>
+        </w:rPr>
+        <w:t>I</w:t>
+      </w:r>
+      <w:r>
+        <w:rPr>
+          <w:i/>
+          <w:sz w:val="24"/>
+        </w:rPr>
+        <w:t>mpresión</w:t>
+      </w:r>
+      <w:r>
+        <w:rPr>
+          <w:sz w:val="24"/>
+        </w:rPr>
+        <w:t>.</w:t>
+      </w:r>
+    </w:p>
+    <w:p>
+      <w:pPr>
+        <w:pStyle w:val="Prrafodelista"/>
+        <w:numPr>
+          <w:ilvl w:val="0"/>
+          <w:numId w:val="17"/>
+        </w:numPr>
+        <w:spacing w:line="240" w:lineRule="auto"/>
+        <w:rPr>
+          <w:sz w:val="24"/>
+        </w:rPr>
+      </w:pPr>
+      <w:r>
+        <w:rPr>
+          <w:sz w:val="24"/>
+        </w:rPr>
+        <w:t xml:space="preserve">Se ha retirado la </w:t>
+      </w:r>
+      <w:r>
+        <w:rPr>
+          <w:i/>
+          <w:sz w:val="24"/>
+        </w:rPr>
+        <w:t>Fecha de Revisión</w:t>
+      </w:r>
+      <w:r>
+        <w:rPr>
+          <w:sz w:val="24"/>
+        </w:rPr>
+        <w:t xml:space="preserve"> (Por examen) y </w:t>
+      </w:r>
+      <w:r>
+        <w:rPr>
+          <w:i/>
+          <w:sz w:val="24"/>
+        </w:rPr>
+        <w:t>Estado del Paciente</w:t>
+      </w:r>
+      <w:r>
+        <w:rPr>
+          <w:sz w:val="24"/>
+        </w:rPr>
+        <w:t xml:space="preserve"> del </w:t>
+      </w:r>
+      <w:r>
+        <w:rPr>
+          <w:i/>
+          <w:sz w:val="24"/>
+        </w:rPr>
+        <w:t>F</w:t>
+      </w:r>
+      <w:r>
+        <w:rPr>
+          <w:i/>
+          <w:sz w:val="24"/>
+        </w:rPr>
+        <w:t xml:space="preserve">ormato de </w:t>
+      </w:r>
+      <w:r>
+        <w:rPr>
+          <w:i/>
+          <w:sz w:val="24"/>
+        </w:rPr>
+        <w:t>I</w:t>
+      </w:r>
+      <w:r>
+        <w:rPr>
+          <w:i/>
+          <w:sz w:val="24"/>
+        </w:rPr>
+        <w:t>mpresión</w:t>
+      </w:r>
+      <w:r>
+        <w:rPr>
+          <w:i/>
+          <w:sz w:val="24"/>
+        </w:rPr>
+        <w:t>.</w:t>
+      </w:r>
+    </w:p>
+    <w:p>
+      <w:pPr>
+        <w:pStyle w:val="Ttulo2"/>
+        <w:spacing w:line="360" w:lineRule="auto"/>
+        <w:jc w:val="left"/>
+      </w:pPr>
+      <w:r>
+        <w:t xml:space="preserve">Reparación de </w:t>
+      </w:r>
+      <w:r>
+        <w:t>Error</w:t>
+      </w:r>
+      <w:r>
+        <w:t>es</w:t>
+      </w:r>
+    </w:p>
+    <w:p>
+      <w:pPr>
+        <w:rPr>
+          <w:b/>
+          <w:sz w:val="24"/>
+          <w:szCs w:val="24"/>
+        </w:rPr>
+      </w:pPr>
+      <w:r>
+        <w:rPr>
+          <w:b/>
+          <w:sz w:val="24"/>
+          <w:szCs w:val="24"/>
+        </w:rPr>
+        <w:t xml:space="preserve">Orden: </w:t>
+      </w:r>
+    </w:p>
+    <w:p>
+      <w:pPr>
+        <w:pStyle w:val="Prrafodelista"/>
+        <w:numPr>
+          <w:ilvl w:val="0"/>
+          <w:numId w:val="17"/>
+        </w:numPr>
+        <w:rPr>
+          <w:sz w:val="24"/>
+          <w:szCs w:val="24"/>
+        </w:rPr>
+      </w:pPr>
+      <w:r>
+        <w:rPr>
+          <w:sz w:val="24"/>
+          <w:szCs w:val="24"/>
+        </w:rPr>
+        <w:t xml:space="preserve">Se ha corregido el formato de fecha y hora en </w:t>
+      </w:r>
+      <w:r>
+        <w:rPr>
+          <w:i/>
+          <w:sz w:val="24"/>
+          <w:szCs w:val="24"/>
+        </w:rPr>
+        <w:t>Orden de Ingreso.</w:t>
+      </w:r>
+    </w:p>
+    <w:p>
+      <w:pPr>
+        <w:pStyle w:val="Prrafodelista"/>
+        <w:numPr>
+          <w:ilvl w:val="0"/>
+          <w:numId w:val="17"/>
+        </w:numPr>
+        <w:rPr>
+          <w:i/>
+          <w:sz w:val="24"/>
+          <w:szCs w:val="24"/>
+        </w:rPr>
+      </w:pPr>
+      <w:r>
+        <w:rPr>
+          <w:sz w:val="24"/>
+          <w:szCs w:val="24"/>
+        </w:rPr>
+        <w:t xml:space="preserve">Se ha corregido un error visual del </w:t>
+      </w:r>
+      <w:r>
+        <w:rPr>
+          <w:sz w:val="24"/>
+          <w:szCs w:val="24"/>
+        </w:rPr>
+        <w:t>parámetro</w:t>
+      </w:r>
+      <w:r>
+        <w:rPr>
+          <w:sz w:val="24"/>
+          <w:szCs w:val="24"/>
+        </w:rPr>
+        <w:t xml:space="preserve"> </w:t>
+      </w:r>
+      <w:r>
+        <w:rPr>
+          <w:i/>
+          <w:sz w:val="24"/>
+          <w:szCs w:val="24"/>
+        </w:rPr>
+        <w:t>Gestante</w:t>
+      </w:r>
+      <w:r>
+        <w:rPr>
+          <w:sz w:val="24"/>
+          <w:szCs w:val="24"/>
+        </w:rPr>
+        <w:t xml:space="preserve"> en </w:t>
+      </w:r>
+      <w:r>
+        <w:rPr>
+          <w:i/>
+          <w:sz w:val="24"/>
+          <w:szCs w:val="24"/>
+        </w:rPr>
+        <w:t>Orden de Ingreso</w:t>
+      </w:r>
+      <w:r>
+        <w:rPr>
+          <w:i/>
+          <w:sz w:val="24"/>
+          <w:szCs w:val="24"/>
+        </w:rPr>
+        <w:t>.</w:t>
+      </w:r>
+    </w:p>
+    <w:p>
+      <w:pPr>
+        <w:rPr>
+          <w:b/>
+          <w:sz w:val="24"/>
+          <w:szCs w:val="24"/>
+        </w:rPr>
+      </w:pPr>
+      <w:r>
+        <w:rPr>
+          <w:b/>
+          <w:sz w:val="24"/>
+          <w:szCs w:val="24"/>
+        </w:rPr>
+        <w:t>Cuenta:</w:t>
+      </w:r>
+    </w:p>
+    <w:p>
+      <w:pPr>
+        <w:pStyle w:val="Prrafodelista"/>
+        <w:numPr>
+          <w:ilvl w:val="0"/>
+          <w:numId w:val="17"/>
+        </w:numPr>
+        <w:rPr>
+          <w:sz w:val="24"/>
+          <w:szCs w:val="24"/>
+        </w:rPr>
+      </w:pPr>
+      <w:r>
+        <w:rPr>
+          <w:sz w:val="24"/>
+          <w:szCs w:val="24"/>
+        </w:rPr>
+        <w:t xml:space="preserve">Se ha corregido el </w:t>
+      </w:r>
+      <w:r>
+        <w:rPr>
+          <w:sz w:val="24"/>
+          <w:szCs w:val="24"/>
+        </w:rPr>
+        <w:t>límite</w:t>
+      </w:r>
+      <w:r>
+        <w:rPr>
+          <w:sz w:val="24"/>
+          <w:szCs w:val="24"/>
+        </w:rPr>
+        <w:t xml:space="preserve"> de caracteres de los </w:t>
+      </w:r>
+      <w:r>
+        <w:rPr>
+          <w:sz w:val="24"/>
+          <w:szCs w:val="24"/>
+        </w:rPr>
+        <w:t>parámetros</w:t>
+      </w:r>
+      <w:r>
+        <w:rPr>
+          <w:sz w:val="24"/>
+          <w:szCs w:val="24"/>
+        </w:rPr>
+        <w:t xml:space="preserve"> de registro.</w:t>
+      </w:r>
+    </w:p>
+    <w:p>
+      <w:pPr>
+        <w:rPr>
+          <w:b/>
+          <w:sz w:val="24"/>
+          <w:szCs w:val="24"/>
+        </w:rPr>
+      </w:pPr>
+      <w:r>
+        <w:rPr>
+          <w:b/>
+          <w:sz w:val="24"/>
+          <w:szCs w:val="24"/>
+        </w:rPr>
+        <w:t>Profesional:</w:t>
+      </w:r>
+    </w:p>
+    <w:p>
+      <w:pPr>
+        <w:pStyle w:val="Prrafodelista"/>
+        <w:numPr>
+          <w:ilvl w:val="0"/>
+          <w:numId w:val="17"/>
+        </w:numPr>
+        <w:rPr>
+          <w:sz w:val="24"/>
+          <w:szCs w:val="24"/>
+        </w:rPr>
+      </w:pPr>
+      <w:r>
+        <w:rPr>
+          <w:sz w:val="24"/>
+          <w:szCs w:val="24"/>
+        </w:rPr>
+        <w:t xml:space="preserve">Se ha corregido el </w:t>
+      </w:r>
+      <w:r>
+        <w:rPr>
+          <w:sz w:val="24"/>
+          <w:szCs w:val="24"/>
+        </w:rPr>
+        <w:t>límite</w:t>
+      </w:r>
+      <w:r>
+        <w:rPr>
+          <w:sz w:val="24"/>
+          <w:szCs w:val="24"/>
+        </w:rPr>
+        <w:t xml:space="preserve"> de caracteres de los </w:t>
+      </w:r>
+      <w:r>
+        <w:rPr>
+          <w:sz w:val="24"/>
+          <w:szCs w:val="24"/>
+        </w:rPr>
+        <w:t>parámetros</w:t>
+      </w:r>
+      <w:r>
+        <w:rPr>
+          <w:sz w:val="24"/>
+          <w:szCs w:val="24"/>
+        </w:rPr>
+        <w:t xml:space="preserve"> de registro.</w:t>
+      </w:r>
+    </w:p>
+    <w:p>
+      <w:pPr>
+        <w:rPr>
+          <w:b/>
+          <w:sz w:val="24"/>
+          <w:szCs w:val="24"/>
+        </w:rPr>
+      </w:pPr>
+      <w:r>
+        <w:rPr>
+          <w:b/>
+          <w:sz w:val="24"/>
+          <w:szCs w:val="24"/>
+        </w:rPr>
+        <w:t>Examen:</w:t>
+      </w:r>
+    </w:p>
+    <w:p>
+      <w:pPr>
+        <w:pStyle w:val="Prrafodelista"/>
+        <w:numPr>
+          <w:ilvl w:val="0"/>
+          <w:numId w:val="17"/>
+        </w:numPr>
+        <w:rPr>
+          <w:i/>
+          <w:sz w:val="24"/>
+          <w:szCs w:val="24"/>
+        </w:rPr>
+      </w:pPr>
+      <w:r>
+        <w:rPr>
+          <w:sz w:val="24"/>
+          <w:szCs w:val="24"/>
+        </w:rPr>
+        <w:t>Se ha c</w:t>
+      </w:r>
+      <w:r>
+        <w:rPr>
+          <w:sz w:val="24"/>
+          <w:szCs w:val="24"/>
+        </w:rPr>
+        <w:t xml:space="preserve">orregido un error visual en el </w:t>
+      </w:r>
+      <w:r>
+        <w:rPr>
+          <w:i/>
+          <w:sz w:val="24"/>
+          <w:szCs w:val="24"/>
+        </w:rPr>
+        <w:t>Editor de E</w:t>
+      </w:r>
+      <w:r>
+        <w:rPr>
+          <w:i/>
+          <w:sz w:val="24"/>
+          <w:szCs w:val="24"/>
+        </w:rPr>
+        <w:t>xamen.</w:t>
+      </w:r>
+    </w:p>
+    <w:p>
+      <w:pPr>
+        <w:rPr>
+          <w:b/>
+          <w:sz w:val="24"/>
+          <w:szCs w:val="24"/>
+        </w:rPr>
+      </w:pPr>
+      <w:r>
+        <w:rPr>
+          <w:b/>
+          <w:sz w:val="24"/>
+          <w:szCs w:val="24"/>
+        </w:rPr>
+        <w:t>Tarifario:</w:t>
+      </w:r>
+    </w:p>
+    <w:p>
+      <w:pPr>
+        <w:pStyle w:val="Prrafodelista"/>
+        <w:numPr>
+          <w:ilvl w:val="0"/>
+          <w:numId w:val="17"/>
+        </w:numPr>
+        <w:rPr>
+          <w:sz w:val="24"/>
+          <w:szCs w:val="24"/>
+        </w:rPr>
+      </w:pPr>
+      <w:r>
+        <w:rPr>
+          <w:sz w:val="24"/>
+          <w:szCs w:val="24"/>
+        </w:rPr>
+        <w:t>Se ha corregido un error léxico en texto de descripción.</w:t>
+      </w:r>
+    </w:p>
+    <w:p>
+      <w:pPr>
+        <w:pStyle w:val="Ttulo1"/>
+        <w:jc w:val="left"/>
+        <w:rPr>
+          <w:rFonts w:ascii="Corbel" w:hAnsi="Corbel"/>
+          <w:noProof/>
+          <w:color w:val="1481AB"/>
+          <w:sz w:val="20"/>
+        </w:rPr>
+      </w:pPr>
+      <w:r>
+        <w:rPr>
+          <w:rFonts w:ascii="Corbel" w:hAnsi="Corbel"/>
+          <w:noProof/>
+          <w:color w:val="1481AB"/>
+        </w:rPr>
+        <w:t>Versió</w:t>
+      </w:r>
+      <w:r>
+        <w:rPr>
+          <w:rFonts w:ascii="Corbel" w:hAnsi="Corbel"/>
+          <w:noProof/>
+          <w:color w:val="1481AB"/>
+        </w:rPr>
+        <w:t xml:space="preserve">n </w:t>
+      </w:r>
+      <w:r>
+        <w:rPr>
+          <w:rFonts w:ascii="Corbel" w:hAnsi="Corbel"/>
+          <w:noProof/>
+          <w:color w:val="1481AB"/>
+        </w:rPr>
+        <w:t>1.0.3.10</w:t>
+      </w:r>
+      <w:r>
+        <w:rPr>
+          <w:rFonts w:ascii="Corbel" w:hAnsi="Corbel"/>
+          <w:noProof/>
+          <w:color w:val="1481AB"/>
+        </w:rPr>
+        <w:t>75</w:t>
+      </w:r>
+      <w:r>
+        <w:rPr>
+          <w:rFonts w:ascii="Corbel" w:hAnsi="Corbel"/>
+          <w:noProof/>
+          <w:color w:val="1481AB"/>
+        </w:rPr>
+        <w:t xml:space="preserve"> </w:t>
+      </w:r>
+      <w:r>
+        <w:rPr>
+          <w:rFonts w:ascii="Corbel" w:hAnsi="Corbel"/>
+          <w:noProof/>
+          <w:color w:val="1481AB"/>
+          <w:sz w:val="20"/>
+        </w:rPr>
+        <w:t>(</w:t>
+      </w:r>
+      <w:r>
+        <w:rPr>
+          <w:rFonts w:ascii="Corbel" w:hAnsi="Corbel"/>
+          <w:noProof/>
+          <w:color w:val="1481AB"/>
+          <w:sz w:val="20"/>
+        </w:rPr>
+        <w:t>12/01/2017</w:t>
+      </w:r>
+      <w:r>
+        <w:rPr>
+          <w:rFonts w:ascii="Corbel" w:hAnsi="Corbel"/>
+          <w:noProof/>
+          <w:color w:val="1481AB"/>
+          <w:sz w:val="20"/>
+        </w:rPr>
+        <w:t>)</w:t>
+      </w:r>
+    </w:p>
+    <w:p>
+      <w:pPr>
+        <w:pStyle w:val="Ttulo2"/>
+        <w:spacing w:line="360" w:lineRule="auto"/>
+        <w:jc w:val="left"/>
+      </w:pPr>
+      <w:r>
+        <w:t>Mejoras</w:t>
+      </w:r>
+    </w:p>
+    <w:p>
+      <w:pPr>
+        <w:spacing w:line="240" w:lineRule="auto"/>
+        <w:rPr>
+          <w:b/>
+          <w:sz w:val="24"/>
+        </w:rPr>
+      </w:pPr>
+      <w:r>
+        <w:rPr>
+          <w:b/>
+          <w:sz w:val="24"/>
+        </w:rPr>
+        <w:t>Miscelánea:</w:t>
+      </w:r>
+    </w:p>
+    <w:p>
+      <w:pPr>
+        <w:pStyle w:val="Prrafodelista"/>
+        <w:numPr>
+          <w:ilvl w:val="0"/>
+          <w:numId w:val="15"/>
+        </w:numPr>
+        <w:spacing w:line="240" w:lineRule="auto"/>
+        <w:rPr>
+          <w:sz w:val="24"/>
+        </w:rPr>
+      </w:pPr>
+      <w:r>
+        <w:rPr>
+          <w:sz w:val="24"/>
+        </w:rPr>
+        <w:t>Se ha mejorado el procedimiento de impresión.</w:t>
+      </w:r>
+    </w:p>
+    <w:p>
+      <w:pPr>
+        <w:pStyle w:val="Ttulo2"/>
+        <w:spacing w:line="360" w:lineRule="auto"/>
+        <w:jc w:val="left"/>
+      </w:pPr>
+      <w:r>
+        <w:t>Reparación de Errores</w:t>
+      </w:r>
+    </w:p>
+    <w:p>
+      <w:pPr>
+        <w:spacing w:line="240" w:lineRule="auto"/>
+        <w:rPr>
+          <w:b/>
+          <w:sz w:val="24"/>
+        </w:rPr>
+      </w:pPr>
+      <w:r>
+        <w:rPr>
+          <w:b/>
+          <w:sz w:val="24"/>
+        </w:rPr>
+        <w:t xml:space="preserve">Miscelánea: </w:t>
+      </w:r>
+    </w:p>
+    <w:p>
+      <w:pPr>
+        <w:pStyle w:val="Prrafodelista"/>
+        <w:numPr>
+          <w:ilvl w:val="0"/>
+          <w:numId w:val="15"/>
+        </w:numPr>
+        <w:spacing w:line="240" w:lineRule="auto"/>
+        <w:rPr>
+          <w:sz w:val="24"/>
+        </w:rPr>
+      </w:pPr>
+      <w:r>
+        <w:rPr>
+          <w:sz w:val="24"/>
+        </w:rPr>
+        <w:t xml:space="preserve">Se ha corregido un error que impedía imprimir más de una página. </w:t>
+      </w:r>
+    </w:p>
+    <w:p>
+      <w:pPr>
+        <w:pStyle w:val="Ttulo1"/>
+        <w:jc w:val="left"/>
+        <w:rPr>
+          <w:rFonts w:ascii="Corbel" w:hAnsi="Corbel"/>
+          <w:noProof/>
+          <w:color w:val="1481AB"/>
+          <w:sz w:val="20"/>
+        </w:rPr>
+      </w:pPr>
+      <w:r>
+        <w:rPr>
+          <w:rFonts w:ascii="Corbel" w:hAnsi="Corbel"/>
+          <w:noProof/>
+          <w:color w:val="1481AB"/>
+        </w:rPr>
+        <w:t xml:space="preserve">Versión </w:t>
+      </w:r>
+      <w:r>
+        <w:rPr>
+          <w:rFonts w:ascii="Corbel" w:hAnsi="Corbel"/>
+          <w:noProof/>
+          <w:color w:val="1481AB"/>
+        </w:rPr>
+        <w:t>1.0.3.10</w:t>
+      </w:r>
+      <w:r>
+        <w:rPr>
+          <w:rFonts w:ascii="Corbel" w:hAnsi="Corbel"/>
+          <w:noProof/>
+          <w:color w:val="1481AB"/>
+        </w:rPr>
+        <w:t>42</w:t>
+      </w:r>
+      <w:r>
+        <w:rPr>
+          <w:rFonts w:ascii="Corbel" w:hAnsi="Corbel"/>
+          <w:noProof/>
+          <w:color w:val="1481AB"/>
+        </w:rPr>
+        <w:t xml:space="preserve"> </w:t>
+      </w:r>
+      <w:r>
+        <w:rPr>
+          <w:rFonts w:ascii="Corbel" w:hAnsi="Corbel"/>
+          <w:noProof/>
+          <w:color w:val="1481AB"/>
+          <w:sz w:val="20"/>
+        </w:rPr>
+        <w:t>(</w:t>
+      </w:r>
+      <w:r>
+        <w:rPr>
+          <w:rFonts w:ascii="Corbel" w:hAnsi="Corbel"/>
+          <w:noProof/>
+          <w:color w:val="1481AB"/>
+          <w:sz w:val="20"/>
+        </w:rPr>
+        <w:t>09/01/2017</w:t>
       </w:r>
       <w:r>
         <w:rPr>
@@ -306,7 +1240,8 @@
           <w:noProof/>
           <w:color w:val="1481AB"/>
         </w:rPr>
-        <w:t xml:space="preserve">Version </w:t>
+        <w:lastRenderedPageBreak/>
+        <w:t xml:space="preserve">Versión </w:t>
       </w:r>
       <w:r>
         <w:rPr>
@@ -316,8 +1251,6 @@
         </w:rPr>
         <w:t>1.0.3.10</w:t>
       </w:r>
-      <w:bookmarkStart w:id="0" w:name="_GoBack"/>
-      <w:bookmarkEnd w:id="0"/>
       <w:r>
         <w:rPr>
           <w:rFonts w:ascii="Corbel" w:hAnsi="Corbel"/>
@@ -521,7 +1454,7 @@
           <w:noProof/>
           <w:color w:val="1481AB"/>
         </w:rPr>
-        <w:t xml:space="preserve">Version </w:t>
+        <w:t xml:space="preserve">Versión </w:t>
       </w:r>
       <w:r>
         <w:rPr>
@@ -1140,8 +2073,15 @@
           <w:noProof/>
           <w:color w:val="1481AB"/>
         </w:rPr>
-        <w:lastRenderedPageBreak/>
-        <w:t xml:space="preserve">Version 1.0.1.1002 </w:t>
+        <w:t xml:space="preserve">Versión </w:t>
+      </w:r>
+      <w:r>
+        <w:rPr>
+          <w:rFonts w:ascii="Corbel" w:hAnsi="Corbel"/>
+          <w:noProof/>
+          <w:color w:val="1481AB"/>
+        </w:rPr>
+        <w:t xml:space="preserve">1.0.1.1002 </w:t>
       </w:r>
       <w:r>
         <w:rPr>
@@ -1254,7 +2194,15 @@
           <w:noProof/>
           <w:color w:val="1481AB"/>
         </w:rPr>
-        <w:t xml:space="preserve">Version 1.0.1.1001 </w:t>
+        <w:t xml:space="preserve">Versión </w:t>
+      </w:r>
+      <w:r>
+        <w:rPr>
+          <w:rFonts w:ascii="Corbel" w:hAnsi="Corbel"/>
+          <w:noProof/>
+          <w:color w:val="1481AB"/>
+        </w:rPr>
+        <w:t xml:space="preserve">1.0.1.1001 </w:t>
       </w:r>
       <w:r>
         <w:rPr>
@@ -1371,6 +2319,7 @@
         <w:jc w:val="left"/>
       </w:pPr>
       <w:r>
+        <w:lastRenderedPageBreak/>
         <w:t>Reparación de Errores</w:t>
       </w:r>
     </w:p>
@@ -1508,7 +2457,15 @@
           <w:noProof/>
           <w:color w:val="1481AB"/>
         </w:rPr>
-        <w:t>Version 1.0.1</w:t>
+        <w:t xml:space="preserve">Versión </w:t>
+      </w:r>
+      <w:r>
+        <w:rPr>
+          <w:rFonts w:ascii="Corbel" w:hAnsi="Corbel"/>
+          <w:noProof/>
+          <w:color w:val="1481AB"/>
+        </w:rPr>
+        <w:t>1.0.1</w:t>
       </w:r>
       <w:r>
         <w:rPr>
@@ -2116,7 +3073,6 @@
           <w:b/>
           <w:sz w:val="24"/>
         </w:rPr>
-        <w:lastRenderedPageBreak/>
         <w:t>Miscelánea:</w:t>
       </w:r>
       <w:r>
@@ -2373,6 +3329,118 @@
 <file path=word/numbering.xml><?xml version="1.0" encoding="utf-8"?>
 <w:numbering xmlns:wpc="http://schemas.microsoft.com/office/word/2010/wordprocessingCanvas" xmlns:cx="http://schemas.microsoft.com/office/drawing/2014/chartex" xmlns:cx1="http://schemas.microsoft.com/office/drawing/2015/9/8/chartex" xmlns:mc="http://schemas.openxmlformats.org/markup-compatibility/2006" xmlns:o="urn:schemas-microsoft-com:office:office" xmlns:r="http://schemas.openxmlformats.org/officeDocument/2006/relationships" xmlns:m="http://schemas.openxmlformats.org/officeDocument/2006/math" xmlns:v="urn:schemas-microsoft-com:vml" xmlns:wp14="http://schemas.microsoft.com/office/word/2010/wordprocessingDrawing" xmlns:wp="http://schemas.openxmlformats.org/drawingml/2006/wordprocessingDrawing" xmlns:w10="urn:schemas-microsoft-com:office:word" xmlns:w="http://schemas.openxmlformats.org/wordprocessingml/2006/main" xmlns:w14="http://schemas.microsoft.com/office/word/2010/wordml" xmlns:w15="http://schemas.microsoft.com/office/word/2012/wordml" xmlns:w16se="http://schemas.microsoft.com/office/word/2015/wordml/symex" xmlns:wpg="http://schemas.microsoft.com/office/word/2010/wordprocessingGroup" xmlns:wpi="http://schemas.microsoft.com/office/word/2010/wordprocessingInk" xmlns:wne="http://schemas.microsoft.com/office/word/2006/wordml" xmlns:wps="http://schemas.microsoft.com/office/word/2010/wordprocessingShape" mc:Ignorable="w14 w15 w16se wp14">
   <w:abstractNum w:abstractNumId="0" w15:restartNumberingAfterBreak="0">
+    <w:nsid w:val="016B030B"/>
+    <w:multiLevelType w:val="hybridMultilevel"/>
+    <w:tmpl w:val="1C844654"/>
+    <w:lvl w:ilvl="0" w:tplc="297CF686">
+      <w:numFmt w:val="bullet"/>
+      <w:lvlText w:val="-"/>
+      <w:lvlJc w:val="left"/>
+      <w:pPr>
+        <w:ind w:left="720" w:hanging="360"/>
+      </w:pPr>
+      <w:rPr>
+        <w:rFonts w:ascii="Corbel" w:eastAsiaTheme="minorEastAsia" w:hAnsi="Corbel" w:cstheme="minorBidi" w:hint="default"/>
+      </w:rPr>
+    </w:lvl>
+    <w:lvl w:ilvl="1" w:tplc="04090003" w:tentative="1">
+      <w:start w:val="1"/>
+      <w:numFmt w:val="bullet"/>
+      <w:lvlText w:val="o"/>
+      <w:lvlJc w:val="left"/>
+      <w:pPr>
+        <w:ind w:left="1440" w:hanging="360"/>
+      </w:pPr>
+      <w:rPr>
+        <w:rFonts w:ascii="Courier New" w:hAnsi="Courier New" w:cs="Courier New" w:hint="default"/>
+      </w:rPr>
+    </w:lvl>
+    <w:lvl w:ilvl="2" w:tplc="04090005" w:tentative="1">
+      <w:start w:val="1"/>
+      <w:numFmt w:val="bullet"/>
+      <w:lvlText w:val=""/>
+      <w:lvlJc w:val="left"/>
+      <w:pPr>
+        <w:ind w:left="2160" w:hanging="360"/>
+      </w:pPr>
+      <w:rPr>
+        <w:rFonts w:ascii="Wingdings" w:hAnsi="Wingdings" w:hint="default"/>
+      </w:rPr>
+    </w:lvl>
+    <w:lvl w:ilvl="3" w:tplc="04090001" w:tentative="1">
+      <w:start w:val="1"/>
+      <w:numFmt w:val="bullet"/>
+      <w:lvlText w:val=""/>
+      <w:lvlJc w:val="left"/>
+      <w:pPr>
+        <w:ind w:left="2880" w:hanging="360"/>
+      </w:pPr>
+      <w:rPr>
+        <w:rFonts w:ascii="Symbol" w:hAnsi="Symbol" w:hint="default"/>
+      </w:rPr>
+    </w:lvl>
+    <w:lvl w:ilvl="4" w:tplc="04090003" w:tentative="1">
+      <w:start w:val="1"/>
+      <w:numFmt w:val="bullet"/>
+      <w:lvlText w:val="o"/>
+      <w:lvlJc w:val="left"/>
+      <w:pPr>
+        <w:ind w:left="3600" w:hanging="360"/>
+      </w:pPr>
+      <w:rPr>
+        <w:rFonts w:ascii="Courier New" w:hAnsi="Courier New" w:cs="Courier New" w:hint="default"/>
+      </w:rPr>
+    </w:lvl>
+    <w:lvl w:ilvl="5" w:tplc="04090005" w:tentative="1">
+      <w:start w:val="1"/>
+      <w:numFmt w:val="bullet"/>
+      <w:lvlText w:val=""/>
+      <w:lvlJc w:val="left"/>
+      <w:pPr>
+        <w:ind w:left="4320" w:hanging="360"/>
+      </w:pPr>
+      <w:rPr>
+        <w:rFonts w:ascii="Wingdings" w:hAnsi="Wingdings" w:hint="default"/>
+      </w:rPr>
+    </w:lvl>
+    <w:lvl w:ilvl="6" w:tplc="04090001" w:tentative="1">
+      <w:start w:val="1"/>
+      <w:numFmt w:val="bullet"/>
+      <w:lvlText w:val=""/>
+      <w:lvlJc w:val="left"/>
+      <w:pPr>
+        <w:ind w:left="5040" w:hanging="360"/>
+      </w:pPr>
+      <w:rPr>
+        <w:rFonts w:ascii="Symbol" w:hAnsi="Symbol" w:hint="default"/>
+      </w:rPr>
+    </w:lvl>
+    <w:lvl w:ilvl="7" w:tplc="04090003" w:tentative="1">
+      <w:start w:val="1"/>
+      <w:numFmt w:val="bullet"/>
+      <w:lvlText w:val="o"/>
+      <w:lvlJc w:val="left"/>
+      <w:pPr>
+        <w:ind w:left="5760" w:hanging="360"/>
+      </w:pPr>
+      <w:rPr>
+        <w:rFonts w:ascii="Courier New" w:hAnsi="Courier New" w:cs="Courier New" w:hint="default"/>
+      </w:rPr>
+    </w:lvl>
+    <w:lvl w:ilvl="8" w:tplc="04090005" w:tentative="1">
+      <w:start w:val="1"/>
+      <w:numFmt w:val="bullet"/>
+      <w:lvlText w:val=""/>
+      <w:lvlJc w:val="left"/>
+      <w:pPr>
+        <w:ind w:left="6480" w:hanging="360"/>
+      </w:pPr>
+      <w:rPr>
+        <w:rFonts w:ascii="Wingdings" w:hAnsi="Wingdings" w:hint="default"/>
+      </w:rPr>
+    </w:lvl>
+  </w:abstractNum>
+  <w:abstractNum w:abstractNumId="1" w15:restartNumberingAfterBreak="0">
     <w:nsid w:val="0B9B5A25"/>
     <w:multiLevelType w:val="hybridMultilevel"/>
     <w:tmpl w:val="FFCA7604"/>
@@ -2484,7 +3552,7 @@
       </w:rPr>
     </w:lvl>
   </w:abstractNum>
-  <w:abstractNum w:abstractNumId="1" w15:restartNumberingAfterBreak="0">
+  <w:abstractNum w:abstractNumId="2" w15:restartNumberingAfterBreak="0">
     <w:nsid w:val="0FF31EF6"/>
     <w:multiLevelType w:val="hybridMultilevel"/>
     <w:tmpl w:val="D412729E"/>
@@ -2597,7 +3665,7 @@
       </w:rPr>
     </w:lvl>
   </w:abstractNum>
-  <w:abstractNum w:abstractNumId="2" w15:restartNumberingAfterBreak="0">
+  <w:abstractNum w:abstractNumId="3" w15:restartNumberingAfterBreak="0">
     <w:nsid w:val="193F451B"/>
     <w:multiLevelType w:val="hybridMultilevel"/>
     <w:tmpl w:val="A190BA8E"/>
@@ -2709,7 +3777,7 @@
       </w:rPr>
     </w:lvl>
   </w:abstractNum>
-  <w:abstractNum w:abstractNumId="3" w15:restartNumberingAfterBreak="0">
+  <w:abstractNum w:abstractNumId="4" w15:restartNumberingAfterBreak="0">
     <w:nsid w:val="226419F6"/>
     <w:multiLevelType w:val="hybridMultilevel"/>
     <w:tmpl w:val="2FAAEB6E"/>
@@ -2821,7 +3889,231 @@
       </w:rPr>
     </w:lvl>
   </w:abstractNum>
-  <w:abstractNum w:abstractNumId="4" w15:restartNumberingAfterBreak="0">
+  <w:abstractNum w:abstractNumId="5" w15:restartNumberingAfterBreak="0">
+    <w:nsid w:val="2557426A"/>
+    <w:multiLevelType w:val="hybridMultilevel"/>
+    <w:tmpl w:val="9490C9A0"/>
+    <w:lvl w:ilvl="0" w:tplc="37FC07E4">
+      <w:numFmt w:val="bullet"/>
+      <w:lvlText w:val="-"/>
+      <w:lvlJc w:val="left"/>
+      <w:pPr>
+        <w:ind w:left="720" w:hanging="360"/>
+      </w:pPr>
+      <w:rPr>
+        <w:rFonts w:ascii="Corbel" w:eastAsiaTheme="minorEastAsia" w:hAnsi="Corbel" w:cstheme="minorBidi" w:hint="default"/>
+      </w:rPr>
+    </w:lvl>
+    <w:lvl w:ilvl="1" w:tplc="04090003" w:tentative="1">
+      <w:start w:val="1"/>
+      <w:numFmt w:val="bullet"/>
+      <w:lvlText w:val="o"/>
+      <w:lvlJc w:val="left"/>
+      <w:pPr>
+        <w:ind w:left="1440" w:hanging="360"/>
+      </w:pPr>
+      <w:rPr>
+        <w:rFonts w:ascii="Courier New" w:hAnsi="Courier New" w:cs="Courier New" w:hint="default"/>
+      </w:rPr>
+    </w:lvl>
+    <w:lvl w:ilvl="2" w:tplc="04090005" w:tentative="1">
+      <w:start w:val="1"/>
+      <w:numFmt w:val="bullet"/>
+      <w:lvlText w:val=""/>
+      <w:lvlJc w:val="left"/>
+      <w:pPr>
+        <w:ind w:left="2160" w:hanging="360"/>
+      </w:pPr>
+      <w:rPr>
+        <w:rFonts w:ascii="Wingdings" w:hAnsi="Wingdings" w:hint="default"/>
+      </w:rPr>
+    </w:lvl>
+    <w:lvl w:ilvl="3" w:tplc="04090001" w:tentative="1">
+      <w:start w:val="1"/>
+      <w:numFmt w:val="bullet"/>
+      <w:lvlText w:val=""/>
+      <w:lvlJc w:val="left"/>
+      <w:pPr>
+        <w:ind w:left="2880" w:hanging="360"/>
+      </w:pPr>
+      <w:rPr>
+        <w:rFonts w:ascii="Symbol" w:hAnsi="Symbol" w:hint="default"/>
+      </w:rPr>
+    </w:lvl>
+    <w:lvl w:ilvl="4" w:tplc="04090003" w:tentative="1">
+      <w:start w:val="1"/>
+      <w:numFmt w:val="bullet"/>
+      <w:lvlText w:val="o"/>
+      <w:lvlJc w:val="left"/>
+      <w:pPr>
+        <w:ind w:left="3600" w:hanging="360"/>
+      </w:pPr>
+      <w:rPr>
+        <w:rFonts w:ascii="Courier New" w:hAnsi="Courier New" w:cs="Courier New" w:hint="default"/>
+      </w:rPr>
+    </w:lvl>
+    <w:lvl w:ilvl="5" w:tplc="04090005" w:tentative="1">
+      <w:start w:val="1"/>
+      <w:numFmt w:val="bullet"/>
+      <w:lvlText w:val=""/>
+      <w:lvlJc w:val="left"/>
+      <w:pPr>
+        <w:ind w:left="4320" w:hanging="360"/>
+      </w:pPr>
+      <w:rPr>
+        <w:rFonts w:ascii="Wingdings" w:hAnsi="Wingdings" w:hint="default"/>
+      </w:rPr>
+    </w:lvl>
+    <w:lvl w:ilvl="6" w:tplc="04090001" w:tentative="1">
+      <w:start w:val="1"/>
+      <w:numFmt w:val="bullet"/>
+      <w:lvlText w:val=""/>
+      <w:lvlJc w:val="left"/>
+      <w:pPr>
+        <w:ind w:left="5040" w:hanging="360"/>
+      </w:pPr>
+      <w:rPr>
+        <w:rFonts w:ascii="Symbol" w:hAnsi="Symbol" w:hint="default"/>
+      </w:rPr>
+    </w:lvl>
+    <w:lvl w:ilvl="7" w:tplc="04090003" w:tentative="1">
+      <w:start w:val="1"/>
+      <w:numFmt w:val="bullet"/>
+      <w:lvlText w:val="o"/>
+      <w:lvlJc w:val="left"/>
+      <w:pPr>
+        <w:ind w:left="5760" w:hanging="360"/>
+      </w:pPr>
+      <w:rPr>
+        <w:rFonts w:ascii="Courier New" w:hAnsi="Courier New" w:cs="Courier New" w:hint="default"/>
+      </w:rPr>
+    </w:lvl>
+    <w:lvl w:ilvl="8" w:tplc="04090005" w:tentative="1">
+      <w:start w:val="1"/>
+      <w:numFmt w:val="bullet"/>
+      <w:lvlText w:val=""/>
+      <w:lvlJc w:val="left"/>
+      <w:pPr>
+        <w:ind w:left="6480" w:hanging="360"/>
+      </w:pPr>
+      <w:rPr>
+        <w:rFonts w:ascii="Wingdings" w:hAnsi="Wingdings" w:hint="default"/>
+      </w:rPr>
+    </w:lvl>
+  </w:abstractNum>
+  <w:abstractNum w:abstractNumId="6" w15:restartNumberingAfterBreak="0">
+    <w:nsid w:val="29525A95"/>
+    <w:multiLevelType w:val="hybridMultilevel"/>
+    <w:tmpl w:val="7BFE2184"/>
+    <w:lvl w:ilvl="0" w:tplc="37FC07E4">
+      <w:numFmt w:val="bullet"/>
+      <w:lvlText w:val="-"/>
+      <w:lvlJc w:val="left"/>
+      <w:pPr>
+        <w:ind w:left="720" w:hanging="360"/>
+      </w:pPr>
+      <w:rPr>
+        <w:rFonts w:ascii="Corbel" w:eastAsiaTheme="minorEastAsia" w:hAnsi="Corbel" w:cstheme="minorBidi" w:hint="default"/>
+      </w:rPr>
+    </w:lvl>
+    <w:lvl w:ilvl="1" w:tplc="04090003" w:tentative="1">
+      <w:start w:val="1"/>
+      <w:numFmt w:val="bullet"/>
+      <w:lvlText w:val="o"/>
+      <w:lvlJc w:val="left"/>
+      <w:pPr>
+        <w:ind w:left="1440" w:hanging="360"/>
+      </w:pPr>
+      <w:rPr>
+        <w:rFonts w:ascii="Courier New" w:hAnsi="Courier New" w:cs="Courier New" w:hint="default"/>
+      </w:rPr>
+    </w:lvl>
+    <w:lvl w:ilvl="2" w:tplc="04090005" w:tentative="1">
+      <w:start w:val="1"/>
+      <w:numFmt w:val="bullet"/>
+      <w:lvlText w:val=""/>
+      <w:lvlJc w:val="left"/>
+      <w:pPr>
+        <w:ind w:left="2160" w:hanging="360"/>
+      </w:pPr>
+      <w:rPr>
+        <w:rFonts w:ascii="Wingdings" w:hAnsi="Wingdings" w:hint="default"/>
+      </w:rPr>
+    </w:lvl>
+    <w:lvl w:ilvl="3" w:tplc="04090001" w:tentative="1">
+      <w:start w:val="1"/>
+      <w:numFmt w:val="bullet"/>
+      <w:lvlText w:val=""/>
+      <w:lvlJc w:val="left"/>
+      <w:pPr>
+        <w:ind w:left="2880" w:hanging="360"/>
+      </w:pPr>
+      <w:rPr>
+        <w:rFonts w:ascii="Symbol" w:hAnsi="Symbol" w:hint="default"/>
+      </w:rPr>
+    </w:lvl>
+    <w:lvl w:ilvl="4" w:tplc="04090003" w:tentative="1">
+      <w:start w:val="1"/>
+      <w:numFmt w:val="bullet"/>
+      <w:lvlText w:val="o"/>
+      <w:lvlJc w:val="left"/>
+      <w:pPr>
+        <w:ind w:left="3600" w:hanging="360"/>
+      </w:pPr>
+      <w:rPr>
+        <w:rFonts w:ascii="Courier New" w:hAnsi="Courier New" w:cs="Courier New" w:hint="default"/>
+      </w:rPr>
+    </w:lvl>
+    <w:lvl w:ilvl="5" w:tplc="04090005" w:tentative="1">
+      <w:start w:val="1"/>
+      <w:numFmt w:val="bullet"/>
+      <w:lvlText w:val=""/>
+      <w:lvlJc w:val="left"/>
+      <w:pPr>
+        <w:ind w:left="4320" w:hanging="360"/>
+      </w:pPr>
+      <w:rPr>
+        <w:rFonts w:ascii="Wingdings" w:hAnsi="Wingdings" w:hint="default"/>
+      </w:rPr>
+    </w:lvl>
+    <w:lvl w:ilvl="6" w:tplc="04090001" w:tentative="1">
+      <w:start w:val="1"/>
+      <w:numFmt w:val="bullet"/>
+      <w:lvlText w:val=""/>
+      <w:lvlJc w:val="left"/>
+      <w:pPr>
+        <w:ind w:left="5040" w:hanging="360"/>
+      </w:pPr>
+      <w:rPr>
+        <w:rFonts w:ascii="Symbol" w:hAnsi="Symbol" w:hint="default"/>
+      </w:rPr>
+    </w:lvl>
+    <w:lvl w:ilvl="7" w:tplc="04090003" w:tentative="1">
+      <w:start w:val="1"/>
+      <w:numFmt w:val="bullet"/>
+      <w:lvlText w:val="o"/>
+      <w:lvlJc w:val="left"/>
+      <w:pPr>
+        <w:ind w:left="5760" w:hanging="360"/>
+      </w:pPr>
+      <w:rPr>
+        <w:rFonts w:ascii="Courier New" w:hAnsi="Courier New" w:cs="Courier New" w:hint="default"/>
+      </w:rPr>
+    </w:lvl>
+    <w:lvl w:ilvl="8" w:tplc="04090005" w:tentative="1">
+      <w:start w:val="1"/>
+      <w:numFmt w:val="bullet"/>
+      <w:lvlText w:val=""/>
+      <w:lvlJc w:val="left"/>
+      <w:pPr>
+        <w:ind w:left="6480" w:hanging="360"/>
+      </w:pPr>
+      <w:rPr>
+        <w:rFonts w:ascii="Wingdings" w:hAnsi="Wingdings" w:hint="default"/>
+      </w:rPr>
+    </w:lvl>
+  </w:abstractNum>
+  <w:abstractNum w:abstractNumId="7" w15:restartNumberingAfterBreak="0">
     <w:nsid w:val="338663DC"/>
     <w:multiLevelType w:val="hybridMultilevel"/>
     <w:tmpl w:val="5378B5A2"/>
@@ -2933,7 +4225,7 @@
       </w:rPr>
     </w:lvl>
   </w:abstractNum>
-  <w:abstractNum w:abstractNumId="5" w15:restartNumberingAfterBreak="0">
+  <w:abstractNum w:abstractNumId="8" w15:restartNumberingAfterBreak="0">
     <w:nsid w:val="396A48A8"/>
     <w:multiLevelType w:val="hybridMultilevel"/>
     <w:tmpl w:val="4D840FCA"/>
@@ -3045,7 +4337,7 @@
       </w:rPr>
     </w:lvl>
   </w:abstractNum>
-  <w:abstractNum w:abstractNumId="6" w15:restartNumberingAfterBreak="0">
+  <w:abstractNum w:abstractNumId="9" w15:restartNumberingAfterBreak="0">
     <w:nsid w:val="3AFD4D95"/>
     <w:multiLevelType w:val="hybridMultilevel"/>
     <w:tmpl w:val="A28AF64C"/>
@@ -3157,7 +4449,7 @@
       </w:rPr>
     </w:lvl>
   </w:abstractNum>
-  <w:abstractNum w:abstractNumId="7" w15:restartNumberingAfterBreak="0">
+  <w:abstractNum w:abstractNumId="10" w15:restartNumberingAfterBreak="0">
     <w:nsid w:val="464211A9"/>
     <w:multiLevelType w:val="hybridMultilevel"/>
     <w:tmpl w:val="EA382E14"/>
@@ -3269,7 +4561,119 @@
       </w:rPr>
     </w:lvl>
   </w:abstractNum>
-  <w:abstractNum w:abstractNumId="8" w15:restartNumberingAfterBreak="0">
+  <w:abstractNum w:abstractNumId="11" w15:restartNumberingAfterBreak="0">
+    <w:nsid w:val="470B2D80"/>
+    <w:multiLevelType w:val="hybridMultilevel"/>
+    <w:tmpl w:val="8062D744"/>
+    <w:lvl w:ilvl="0" w:tplc="37FC07E4">
+      <w:numFmt w:val="bullet"/>
+      <w:lvlText w:val="-"/>
+      <w:lvlJc w:val="left"/>
+      <w:pPr>
+        <w:ind w:left="720" w:hanging="360"/>
+      </w:pPr>
+      <w:rPr>
+        <w:rFonts w:ascii="Corbel" w:eastAsiaTheme="minorEastAsia" w:hAnsi="Corbel" w:cstheme="minorBidi" w:hint="default"/>
+      </w:rPr>
+    </w:lvl>
+    <w:lvl w:ilvl="1" w:tplc="04090003" w:tentative="1">
+      <w:start w:val="1"/>
+      <w:numFmt w:val="bullet"/>
+      <w:lvlText w:val="o"/>
+      <w:lvlJc w:val="left"/>
+      <w:pPr>
+        <w:ind w:left="1440" w:hanging="360"/>
+      </w:pPr>
+      <w:rPr>
+        <w:rFonts w:ascii="Courier New" w:hAnsi="Courier New" w:cs="Courier New" w:hint="default"/>
+      </w:rPr>
+    </w:lvl>
+    <w:lvl w:ilvl="2" w:tplc="04090005" w:tentative="1">
+      <w:start w:val="1"/>
+      <w:numFmt w:val="bullet"/>
+      <w:lvlText w:val=""/>
+      <w:lvlJc w:val="left"/>
+      <w:pPr>
+        <w:ind w:left="2160" w:hanging="360"/>
+      </w:pPr>
+      <w:rPr>
+        <w:rFonts w:ascii="Wingdings" w:hAnsi="Wingdings" w:hint="default"/>
+      </w:rPr>
+    </w:lvl>
+    <w:lvl w:ilvl="3" w:tplc="04090001" w:tentative="1">
+      <w:start w:val="1"/>
+      <w:numFmt w:val="bullet"/>
+      <w:lvlText w:val=""/>
+      <w:lvlJc w:val="left"/>
+      <w:pPr>
+        <w:ind w:left="2880" w:hanging="360"/>
+      </w:pPr>
+      <w:rPr>
+        <w:rFonts w:ascii="Symbol" w:hAnsi="Symbol" w:hint="default"/>
+      </w:rPr>
+    </w:lvl>
+    <w:lvl w:ilvl="4" w:tplc="04090003" w:tentative="1">
+      <w:start w:val="1"/>
+      <w:numFmt w:val="bullet"/>
+      <w:lvlText w:val="o"/>
+      <w:lvlJc w:val="left"/>
+      <w:pPr>
+        <w:ind w:left="3600" w:hanging="360"/>
+      </w:pPr>
+      <w:rPr>
+        <w:rFonts w:ascii="Courier New" w:hAnsi="Courier New" w:cs="Courier New" w:hint="default"/>
+      </w:rPr>
+    </w:lvl>
+    <w:lvl w:ilvl="5" w:tplc="04090005" w:tentative="1">
+      <w:start w:val="1"/>
+      <w:numFmt w:val="bullet"/>
+      <w:lvlText w:val=""/>
+      <w:lvlJc w:val="left"/>
+      <w:pPr>
+        <w:ind w:left="4320" w:hanging="360"/>
+      </w:pPr>
+      <w:rPr>
+        <w:rFonts w:ascii="Wingdings" w:hAnsi="Wingdings" w:hint="default"/>
+      </w:rPr>
+    </w:lvl>
+    <w:lvl w:ilvl="6" w:tplc="04090001" w:tentative="1">
+      <w:start w:val="1"/>
+      <w:numFmt w:val="bullet"/>
+      <w:lvlText w:val=""/>
+      <w:lvlJc w:val="left"/>
+      <w:pPr>
+        <w:ind w:left="5040" w:hanging="360"/>
+      </w:pPr>
+      <w:rPr>
+        <w:rFonts w:ascii="Symbol" w:hAnsi="Symbol" w:hint="default"/>
+      </w:rPr>
+    </w:lvl>
+    <w:lvl w:ilvl="7" w:tplc="04090003" w:tentative="1">
+      <w:start w:val="1"/>
+      <w:numFmt w:val="bullet"/>
+      <w:lvlText w:val="o"/>
+      <w:lvlJc w:val="left"/>
+      <w:pPr>
+        <w:ind w:left="5760" w:hanging="360"/>
+      </w:pPr>
+      <w:rPr>
+        <w:rFonts w:ascii="Courier New" w:hAnsi="Courier New" w:cs="Courier New" w:hint="default"/>
+      </w:rPr>
+    </w:lvl>
+    <w:lvl w:ilvl="8" w:tplc="04090005" w:tentative="1">
+      <w:start w:val="1"/>
+      <w:numFmt w:val="bullet"/>
+      <w:lvlText w:val=""/>
+      <w:lvlJc w:val="left"/>
+      <w:pPr>
+        <w:ind w:left="6480" w:hanging="360"/>
+      </w:pPr>
+      <w:rPr>
+        <w:rFonts w:ascii="Wingdings" w:hAnsi="Wingdings" w:hint="default"/>
+      </w:rPr>
+    </w:lvl>
+  </w:abstractNum>
+  <w:abstractNum w:abstractNumId="12" w15:restartNumberingAfterBreak="0">
     <w:nsid w:val="47E27EC7"/>
     <w:multiLevelType w:val="hybridMultilevel"/>
     <w:tmpl w:val="39B89016"/>
@@ -3381,7 +4785,7 @@
       </w:rPr>
     </w:lvl>
   </w:abstractNum>
-  <w:abstractNum w:abstractNumId="9" w15:restartNumberingAfterBreak="0">
+  <w:abstractNum w:abstractNumId="13" w15:restartNumberingAfterBreak="0">
     <w:nsid w:val="549B76E6"/>
     <w:multiLevelType w:val="hybridMultilevel"/>
     <w:tmpl w:val="1D409D14"/>
@@ -3470,7 +4874,119 @@
       </w:pPr>
     </w:lvl>
   </w:abstractNum>
-  <w:abstractNum w:abstractNumId="10" w15:restartNumberingAfterBreak="0">
+  <w:abstractNum w:abstractNumId="14" w15:restartNumberingAfterBreak="0">
+    <w:nsid w:val="60FB5969"/>
+    <w:multiLevelType w:val="hybridMultilevel"/>
+    <w:tmpl w:val="923A5732"/>
+    <w:lvl w:ilvl="0" w:tplc="37FC07E4">
+      <w:numFmt w:val="bullet"/>
+      <w:lvlText w:val="-"/>
+      <w:lvlJc w:val="left"/>
+      <w:pPr>
+        <w:ind w:left="720" w:hanging="360"/>
+      </w:pPr>
+      <w:rPr>
+        <w:rFonts w:ascii="Corbel" w:eastAsiaTheme="minorEastAsia" w:hAnsi="Corbel" w:cstheme="minorBidi" w:hint="default"/>
+      </w:rPr>
+    </w:lvl>
+    <w:lvl w:ilvl="1" w:tplc="04090003" w:tentative="1">
+      <w:start w:val="1"/>
+      <w:numFmt w:val="bullet"/>
+      <w:lvlText w:val="o"/>
+      <w:lvlJc w:val="left"/>
+      <w:pPr>
+        <w:ind w:left="1440" w:hanging="360"/>
+      </w:pPr>
+      <w:rPr>
+        <w:rFonts w:ascii="Courier New" w:hAnsi="Courier New" w:cs="Courier New" w:hint="default"/>
+      </w:rPr>
+    </w:lvl>
+    <w:lvl w:ilvl="2" w:tplc="04090005" w:tentative="1">
+      <w:start w:val="1"/>
+      <w:numFmt w:val="bullet"/>
+      <w:lvlText w:val=""/>
+      <w:lvlJc w:val="left"/>
+      <w:pPr>
+        <w:ind w:left="2160" w:hanging="360"/>
+      </w:pPr>
+      <w:rPr>
+        <w:rFonts w:ascii="Wingdings" w:hAnsi="Wingdings" w:hint="default"/>
+      </w:rPr>
+    </w:lvl>
+    <w:lvl w:ilvl="3" w:tplc="04090001" w:tentative="1">
+      <w:start w:val="1"/>
+      <w:numFmt w:val="bullet"/>
+      <w:lvlText w:val=""/>
+      <w:lvlJc w:val="left"/>
+      <w:pPr>
+        <w:ind w:left="2880" w:hanging="360"/>
+      </w:pPr>
+      <w:rPr>
+        <w:rFonts w:ascii="Symbol" w:hAnsi="Symbol" w:hint="default"/>
+      </w:rPr>
+    </w:lvl>
+    <w:lvl w:ilvl="4" w:tplc="04090003" w:tentative="1">
+      <w:start w:val="1"/>
+      <w:numFmt w:val="bullet"/>
+      <w:lvlText w:val="o"/>
+      <w:lvlJc w:val="left"/>
+      <w:pPr>
+        <w:ind w:left="3600" w:hanging="360"/>
+      </w:pPr>
+      <w:rPr>
+        <w:rFonts w:ascii="Courier New" w:hAnsi="Courier New" w:cs="Courier New" w:hint="default"/>
+      </w:rPr>
+    </w:lvl>
+    <w:lvl w:ilvl="5" w:tplc="04090005" w:tentative="1">
+      <w:start w:val="1"/>
+      <w:numFmt w:val="bullet"/>
+      <w:lvlText w:val=""/>
+      <w:lvlJc w:val="left"/>
+      <w:pPr>
+        <w:ind w:left="4320" w:hanging="360"/>
+      </w:pPr>
+      <w:rPr>
+        <w:rFonts w:ascii="Wingdings" w:hAnsi="Wingdings" w:hint="default"/>
+      </w:rPr>
+    </w:lvl>
+    <w:lvl w:ilvl="6" w:tplc="04090001" w:tentative="1">
+      <w:start w:val="1"/>
+      <w:numFmt w:val="bullet"/>
+      <w:lvlText w:val=""/>
+      <w:lvlJc w:val="left"/>
+      <w:pPr>
+        <w:ind w:left="5040" w:hanging="360"/>
+      </w:pPr>
+      <w:rPr>
+        <w:rFonts w:ascii="Symbol" w:hAnsi="Symbol" w:hint="default"/>
+      </w:rPr>
+    </w:lvl>
+    <w:lvl w:ilvl="7" w:tplc="04090003" w:tentative="1">
+      <w:start w:val="1"/>
+      <w:numFmt w:val="bullet"/>
+      <w:lvlText w:val="o"/>
+      <w:lvlJc w:val="left"/>
+      <w:pPr>
+        <w:ind w:left="5760" w:hanging="360"/>
+      </w:pPr>
+      <w:rPr>
+        <w:rFonts w:ascii="Courier New" w:hAnsi="Courier New" w:cs="Courier New" w:hint="default"/>
+      </w:rPr>
+    </w:lvl>
+    <w:lvl w:ilvl="8" w:tplc="04090005" w:tentative="1">
+      <w:start w:val="1"/>
+      <w:numFmt w:val="bullet"/>
+      <w:lvlText w:val=""/>
+      <w:lvlJc w:val="left"/>
+      <w:pPr>
+        <w:ind w:left="6480" w:hanging="360"/>
+      </w:pPr>
+      <w:rPr>
+        <w:rFonts w:ascii="Wingdings" w:hAnsi="Wingdings" w:hint="default"/>
+      </w:rPr>
+    </w:lvl>
+  </w:abstractNum>
+  <w:abstractNum w:abstractNumId="15" w15:restartNumberingAfterBreak="0">
     <w:nsid w:val="63FE5AD2"/>
     <w:multiLevelType w:val="hybridMultilevel"/>
     <w:tmpl w:val="D0D88B4E"/>
@@ -3583,7 +5099,7 @@
       </w:rPr>
     </w:lvl>
   </w:abstractNum>
-  <w:abstractNum w:abstractNumId="11" w15:restartNumberingAfterBreak="0">
+  <w:abstractNum w:abstractNumId="16" w15:restartNumberingAfterBreak="0">
     <w:nsid w:val="6BFA22F1"/>
     <w:multiLevelType w:val="hybridMultilevel"/>
     <w:tmpl w:val="79E6C902"/>
@@ -3695,7 +5211,7 @@
       </w:rPr>
     </w:lvl>
   </w:abstractNum>
-  <w:abstractNum w:abstractNumId="12" w15:restartNumberingAfterBreak="0">
+  <w:abstractNum w:abstractNumId="17" w15:restartNumberingAfterBreak="0">
     <w:nsid w:val="7ABB1D70"/>
     <w:multiLevelType w:val="hybridMultilevel"/>
     <w:tmpl w:val="56F0C61E"/>
@@ -3807,7 +5323,7 @@
       </w:rPr>
     </w:lvl>
   </w:abstractNum>
-  <w:abstractNum w:abstractNumId="13" w15:restartNumberingAfterBreak="0">
+  <w:abstractNum w:abstractNumId="18" w15:restartNumberingAfterBreak="0">
     <w:nsid w:val="7D0D423D"/>
     <w:multiLevelType w:val="hybridMultilevel"/>
     <w:tmpl w:val="CE68180C"/>
@@ -3920,46 +5436,61 @@
     </w:lvl>
   </w:abstractNum>
   <w:num w:numId="1">
+    <w:abstractNumId w:val="13"/>
+  </w:num>
+  <w:num w:numId="2">
+    <w:abstractNumId w:val="2"/>
+  </w:num>
+  <w:num w:numId="3">
+    <w:abstractNumId w:val="12"/>
+  </w:num>
+  <w:num w:numId="4">
+    <w:abstractNumId w:val="10"/>
+  </w:num>
+  <w:num w:numId="5">
+    <w:abstractNumId w:val="17"/>
+  </w:num>
+  <w:num w:numId="6">
     <w:abstractNumId w:val="9"/>
   </w:num>
-  <w:num w:numId="2">
+  <w:num w:numId="7">
+    <w:abstractNumId w:val="15"/>
+  </w:num>
+  <w:num w:numId="8">
+    <w:abstractNumId w:val="4"/>
+  </w:num>
+  <w:num w:numId="9">
+    <w:abstractNumId w:val="18"/>
+  </w:num>
+  <w:num w:numId="10">
+    <w:abstractNumId w:val="3"/>
+  </w:num>
+  <w:num w:numId="11">
+    <w:abstractNumId w:val="8"/>
+  </w:num>
+  <w:num w:numId="12">
     <w:abstractNumId w:val="1"/>
   </w:num>
-  <w:num w:numId="3">
-    <w:abstractNumId w:val="8"/>
+  <w:num w:numId="13">
+    <w:abstractNumId w:val="16"/>
   </w:num>
-  <w:num w:numId="4">
+  <w:num w:numId="14">
     <w:abstractNumId w:val="7"/>
   </w:num>
-  <w:num w:numId="5">
-    <w:abstractNumId w:val="12"/>
+  <w:num w:numId="15">
+    <w:abstractNumId w:val="0"/>
   </w:num>
-  <w:num w:numId="6">
-    <w:abstractNumId w:val="6"/>
+  <w:num w:numId="16">
+    <w:abstractNumId w:val="14"/>
   </w:num>
-  <w:num w:numId="7">
-    <w:abstractNumId w:val="10"/>
-  </w:num>
-  <w:num w:numId="8">
-    <w:abstractNumId w:val="3"/>
-  </w:num>
-  <w:num w:numId="9">
-    <w:abstractNumId w:val="13"/>
-  </w:num>
-  <w:num w:numId="10">
-    <w:abstractNumId w:val="2"/>
-  </w:num>
-  <w:num w:numId="11">
+  <w:num w:numId="17">
     <w:abstractNumId w:val="5"/>
   </w:num>
-  <w:num w:numId="12">
-    <w:abstractNumId w:val="0"/>
-  </w:num>
-  <w:num w:numId="13">
+  <w:num w:numId="18">
     <w:abstractNumId w:val="11"/>
   </w:num>
-  <w:num w:numId="14">
-    <w:abstractNumId w:val="4"/>
+  <w:num w:numId="19">
+    <w:abstractNumId w:val="6"/>
   </w:num>
 </w:numbering>
 </file>
@@ -5293,7 +6824,7 @@
 </file>
 
 <file path=customXml/itemProps2.xml><?xml version="1.0" encoding="utf-8"?>
-<ds:datastoreItem xmlns:ds="http://schemas.openxmlformats.org/officeDocument/2006/customXml" ds:itemID="{9D251B0C-D2FE-4FA9-BC86-B7298929A501}">
+<ds:datastoreItem xmlns:ds="http://schemas.openxmlformats.org/officeDocument/2006/customXml" ds:itemID="{6A3CE0E0-2701-4FAB-8F85-08E8A60EDF3D}">
   <ds:schemaRefs>
     <ds:schemaRef ds:uri="http://schemas.openxmlformats.org/officeDocument/2006/bibliography"/>
   </ds:schemaRefs>

</xml_diff>